<commit_message>
added some images and some modification
</commit_message>
<xml_diff>
--- a/Assignment_2.docx
+++ b/Assignment_2.docx
@@ -112,6 +112,8 @@
     </w:p>
     <w:p>
       <w:pPr>
+        <w:spacing w:before="240"/>
+        <w:jc w:val="both"/>
         <w:rPr>
           <w:rFonts w:ascii="Times New Roman" w:hAnsi="Times New Roman" w:cs="Times New Roman"/>
           <w:b/>
@@ -139,53 +141,19 @@
           <w:sz w:val="40"/>
           <w:szCs w:val="40"/>
         </w:rPr>
-        <w:t>hat is async?</w:t>
-      </w:r>
-    </w:p>
-    <w:p>
-      <w:pPr>
-        <w:rPr>
-          <w:rFonts w:ascii="Times New Roman" w:hAnsi="Times New Roman" w:cs="Times New Roman"/>
-          <w:sz w:val="32"/>
-          <w:szCs w:val="32"/>
-        </w:rPr>
-      </w:pPr>
-      <w:r>
-        <w:rPr>
-          <w:rFonts w:ascii="Times New Roman" w:hAnsi="Times New Roman" w:cs="Times New Roman"/>
-          <w:sz w:val="32"/>
-          <w:szCs w:val="32"/>
-        </w:rPr>
-        <w:t>Async is short for “asynchronous”. Async is a mean of running code concurrently. Also, it is meant to be multiple operations running in a time on a same OS thread.</w:t>
-      </w:r>
-    </w:p>
-    <w:p>
-      <w:pPr>
-        <w:rPr>
-          <w:rFonts w:ascii="Times New Roman" w:hAnsi="Times New Roman" w:cs="Times New Roman"/>
-          <w:sz w:val="32"/>
-          <w:szCs w:val="32"/>
-        </w:rPr>
-      </w:pPr>
-      <w:r>
-        <w:rPr>
-          <w:rFonts w:ascii="Times New Roman" w:hAnsi="Times New Roman" w:cs="Times New Roman"/>
-          <w:sz w:val="32"/>
-          <w:szCs w:val="32"/>
-        </w:rPr>
-        <w:t xml:space="preserve">In other words, Asynchronous programming is a parallel programming in which a unit work of an application run separately from the main application, and notifies to the calling thread after completion. </w:t>
-      </w:r>
-    </w:p>
-    <w:p>
-      <w:pPr>
+        <w:t xml:space="preserve">hat is </w:t>
+      </w:r>
+      <w:r>
         <w:rPr>
           <w:rFonts w:ascii="Times New Roman" w:hAnsi="Times New Roman" w:cs="Times New Roman"/>
           <w:b/>
           <w:bCs/>
           <w:sz w:val="40"/>
           <w:szCs w:val="40"/>
-        </w:rPr>
-      </w:pPr>
+          <w:lang w:val="en-US"/>
+        </w:rPr>
+        <w:t>A</w:t>
+      </w:r>
       <w:r>
         <w:rPr>
           <w:rFonts w:ascii="Times New Roman" w:hAnsi="Times New Roman" w:cs="Times New Roman"/>
@@ -194,11 +162,74 @@
           <w:sz w:val="40"/>
           <w:szCs w:val="40"/>
         </w:rPr>
+        <w:t>sync?</w:t>
+      </w:r>
+    </w:p>
+    <w:p>
+      <w:pPr>
+        <w:spacing w:before="240"/>
+        <w:jc w:val="both"/>
+        <w:rPr>
+          <w:rFonts w:ascii="Times New Roman" w:hAnsi="Times New Roman" w:cs="Times New Roman"/>
+          <w:sz w:val="32"/>
+          <w:szCs w:val="32"/>
+        </w:rPr>
+      </w:pPr>
+      <w:r>
+        <w:rPr>
+          <w:rFonts w:ascii="Times New Roman" w:hAnsi="Times New Roman" w:cs="Times New Roman"/>
+          <w:sz w:val="32"/>
+          <w:szCs w:val="32"/>
+        </w:rPr>
+        <w:t>Async is short for “asynchronous”. Async is a mean of running code concurrently. Also, it is meant to be multiple operations running in a time on a same OS thread.</w:t>
+      </w:r>
+    </w:p>
+    <w:p>
+      <w:pPr>
+        <w:spacing w:before="240"/>
+        <w:jc w:val="both"/>
+        <w:rPr>
+          <w:rFonts w:ascii="Times New Roman" w:hAnsi="Times New Roman" w:cs="Times New Roman"/>
+          <w:sz w:val="32"/>
+          <w:szCs w:val="32"/>
+        </w:rPr>
+      </w:pPr>
+      <w:r>
+        <w:rPr>
+          <w:rFonts w:ascii="Times New Roman" w:hAnsi="Times New Roman" w:cs="Times New Roman"/>
+          <w:sz w:val="32"/>
+          <w:szCs w:val="32"/>
+        </w:rPr>
+        <w:t xml:space="preserve">In other words, Asynchronous programming is a parallel programming in which a unit work of an application run separately from the main application, and notifies to the calling thread after completion. </w:t>
+      </w:r>
+    </w:p>
+    <w:p>
+      <w:pPr>
+        <w:spacing w:before="240"/>
+        <w:jc w:val="both"/>
+        <w:rPr>
+          <w:rFonts w:ascii="Times New Roman" w:hAnsi="Times New Roman" w:cs="Times New Roman"/>
+          <w:b/>
+          <w:bCs/>
+          <w:sz w:val="40"/>
+          <w:szCs w:val="40"/>
+        </w:rPr>
+      </w:pPr>
+      <w:r>
+        <w:rPr>
+          <w:rFonts w:ascii="Times New Roman" w:hAnsi="Times New Roman" w:cs="Times New Roman"/>
+          <w:b/>
+          <w:bCs/>
+          <w:sz w:val="40"/>
+          <w:szCs w:val="40"/>
+        </w:rPr>
         <w:t>Why Async?</w:t>
       </w:r>
     </w:p>
     <w:p>
       <w:pPr>
+        <w:spacing w:before="240"/>
+        <w:jc w:val="both"/>
         <w:rPr>
           <w:rFonts w:ascii="Times New Roman" w:hAnsi="Times New Roman" w:cs="Times New Roman"/>
           <w:sz w:val="32"/>
@@ -216,6 +247,7 @@
     </w:p>
     <w:p>
       <w:pPr>
+        <w:jc w:val="both"/>
         <w:rPr>
           <w:rFonts w:ascii="Times New Roman" w:hAnsi="Times New Roman" w:cs="Times New Roman"/>
           <w:sz w:val="32"/>
@@ -228,8 +260,8 @@
         </w:rPr>
         <w:lastRenderedPageBreak/>
         <w:drawing>
-          <wp:inline distT="0" distB="0" distL="0" distR="0" wp14:anchorId="04C7F46D" wp14:editId="41330F1B">
-            <wp:extent cx="5543550" cy="4629150"/>
+          <wp:inline distT="0" distB="0" distL="0" distR="0" wp14:anchorId="04C7F46D" wp14:editId="0C8AE753">
+            <wp:extent cx="5686425" cy="4629150"/>
             <wp:effectExtent l="0" t="0" r="0" b="0"/>
             <wp:docPr id="8" name="Picture 8" descr="Concurrency and Asynchronous Programming — MSL-Network 0.5.1.dev0 ..."/>
             <wp:cNvGraphicFramePr>
@@ -260,7 +292,7 @@
                   <pic:spPr bwMode="auto">
                     <a:xfrm>
                       <a:off x="0" y="0"/>
-                      <a:ext cx="5543550" cy="4629150"/>
+                      <a:ext cx="5686425" cy="4629150"/>
                     </a:xfrm>
                     <a:prstGeom prst="rect">
                       <a:avLst/>
@@ -279,15 +311,17 @@
     </w:p>
     <w:p>
       <w:pPr>
-        <w:rPr>
-          <w:rFonts w:ascii="Times New Roman" w:hAnsi="Times New Roman" w:cs="Times New Roman"/>
-          <w:sz w:val="32"/>
-          <w:szCs w:val="32"/>
-        </w:rPr>
-      </w:pPr>
-    </w:p>
-    <w:p>
-      <w:pPr>
+        <w:jc w:val="both"/>
+        <w:rPr>
+          <w:rFonts w:ascii="Times New Roman" w:hAnsi="Times New Roman" w:cs="Times New Roman"/>
+          <w:sz w:val="32"/>
+          <w:szCs w:val="32"/>
+        </w:rPr>
+      </w:pPr>
+    </w:p>
+    <w:p>
+      <w:pPr>
+        <w:jc w:val="both"/>
         <w:rPr>
           <w:rFonts w:ascii="Times New Roman" w:hAnsi="Times New Roman" w:cs="Times New Roman"/>
           <w:b/>
@@ -309,6 +343,7 @@
     </w:p>
     <w:p>
       <w:pPr>
+        <w:jc w:val="both"/>
         <w:rPr>
           <w:rFonts w:ascii="Times New Roman" w:hAnsi="Times New Roman" w:cs="Times New Roman"/>
           <w:sz w:val="32"/>
@@ -326,6 +361,7 @@
     </w:p>
     <w:p>
       <w:pPr>
+        <w:jc w:val="both"/>
         <w:rPr>
           <w:rFonts w:ascii="Times New Roman" w:hAnsi="Times New Roman" w:cs="Times New Roman"/>
           <w:sz w:val="32"/>
@@ -377,6 +413,7 @@
     </w:p>
     <w:p>
       <w:pPr>
+        <w:jc w:val="both"/>
         <w:rPr>
           <w:rFonts w:ascii="Times New Roman" w:hAnsi="Times New Roman" w:cs="Times New Roman"/>
           <w:sz w:val="32"/>
@@ -394,6 +431,17 @@
     </w:p>
     <w:p>
       <w:pPr>
+        <w:jc w:val="both"/>
+        <w:rPr>
+          <w:rFonts w:ascii="Times New Roman" w:hAnsi="Times New Roman" w:cs="Times New Roman"/>
+          <w:sz w:val="32"/>
+          <w:szCs w:val="32"/>
+        </w:rPr>
+      </w:pPr>
+    </w:p>
+    <w:p>
+      <w:pPr>
+        <w:jc w:val="both"/>
         <w:rPr>
           <w:rFonts w:ascii="Times New Roman" w:hAnsi="Times New Roman" w:cs="Times New Roman"/>
           <w:b/>
@@ -415,6 +463,7 @@
     </w:p>
     <w:p>
       <w:pPr>
+        <w:jc w:val="both"/>
         <w:rPr>
           <w:rFonts w:ascii="Times New Roman" w:hAnsi="Times New Roman" w:cs="Times New Roman"/>
           <w:sz w:val="32"/>
@@ -473,6 +522,7 @@
     </w:p>
     <w:p>
       <w:pPr>
+        <w:jc w:val="both"/>
         <w:rPr>
           <w:rFonts w:ascii="Times New Roman" w:hAnsi="Times New Roman" w:cs="Times New Roman"/>
           <w:sz w:val="32"/>
@@ -490,6 +540,7 @@
     </w:p>
     <w:p>
       <w:pPr>
+        <w:jc w:val="both"/>
         <w:rPr>
           <w:rFonts w:ascii="Times New Roman" w:hAnsi="Times New Roman" w:cs="Times New Roman"/>
           <w:sz w:val="32"/>
@@ -570,6 +621,17 @@
     </w:p>
     <w:p>
       <w:pPr>
+        <w:jc w:val="both"/>
+        <w:rPr>
+          <w:rFonts w:ascii="Times New Roman" w:hAnsi="Times New Roman" w:cs="Times New Roman"/>
+          <w:sz w:val="32"/>
+          <w:szCs w:val="32"/>
+        </w:rPr>
+      </w:pPr>
+    </w:p>
+    <w:p>
+      <w:pPr>
+        <w:jc w:val="both"/>
         <w:rPr>
           <w:rFonts w:ascii="Times New Roman" w:hAnsi="Times New Roman" w:cs="Times New Roman"/>
           <w:sz w:val="32"/>
@@ -587,6 +649,7 @@
     </w:p>
     <w:p>
       <w:pPr>
+        <w:jc w:val="both"/>
         <w:rPr>
           <w:rFonts w:ascii="Courier New" w:hAnsi="Courier New" w:cs="Courier New"/>
           <w:color w:val="0D593C"/>
@@ -660,6 +723,7 @@
     </w:p>
     <w:p>
       <w:pPr>
+        <w:jc w:val="both"/>
         <w:rPr>
           <w:rFonts w:ascii="Times New Roman" w:hAnsi="Times New Roman" w:cs="Times New Roman"/>
           <w:sz w:val="32"/>
@@ -710,6 +774,7 @@
     </w:p>
     <w:p>
       <w:pPr>
+        <w:jc w:val="both"/>
         <w:rPr>
           <w:rFonts w:ascii="Times New Roman" w:hAnsi="Times New Roman" w:cs="Times New Roman"/>
           <w:sz w:val="32"/>
@@ -898,22 +963,22 @@
           <w:sz w:val="32"/>
           <w:szCs w:val="32"/>
         </w:rPr>
+        <w:t>by</w:t>
+      </w:r>
+      <w:r>
+        <w:t xml:space="preserve"> </w:t>
+      </w:r>
+      <w:proofErr w:type="spellStart"/>
+      <w:r>
+        <w:rPr>
+          <w:rFonts w:ascii="Courier New" w:hAnsi="Courier New" w:cs="Courier New"/>
+          <w:color w:val="0D593C"/>
+          <w:sz w:val="32"/>
+          <w:szCs w:val="32"/>
+          <w:shd w:val="clear" w:color="auto" w:fill="E5F5E5"/>
+          <w:lang w:val="en-US"/>
+        </w:rPr>
         <w:lastRenderedPageBreak/>
-        <w:t>by</w:t>
-      </w:r>
-      <w:r>
-        <w:t xml:space="preserve"> </w:t>
-      </w:r>
-      <w:proofErr w:type="spellStart"/>
-      <w:r>
-        <w:rPr>
-          <w:rFonts w:ascii="Courier New" w:hAnsi="Courier New" w:cs="Courier New"/>
-          <w:color w:val="0D593C"/>
-          <w:sz w:val="32"/>
-          <w:szCs w:val="32"/>
-          <w:shd w:val="clear" w:color="auto" w:fill="E5F5E5"/>
-          <w:lang w:val="en-US"/>
-        </w:rPr>
         <w:t>negate_async</w:t>
       </w:r>
       <w:proofErr w:type="spellEnd"/>
@@ -1025,6 +1090,7 @@
     </w:p>
     <w:p>
       <w:pPr>
+        <w:jc w:val="both"/>
         <w:rPr>
           <w:rFonts w:ascii="Times New Roman" w:hAnsi="Times New Roman" w:cs="Times New Roman"/>
           <w:sz w:val="32"/>
@@ -1099,6 +1165,17 @@
     </w:p>
     <w:p>
       <w:pPr>
+        <w:jc w:val="both"/>
+        <w:rPr>
+          <w:rFonts w:ascii="Times New Roman" w:hAnsi="Times New Roman" w:cs="Times New Roman"/>
+          <w:sz w:val="32"/>
+          <w:szCs w:val="32"/>
+        </w:rPr>
+      </w:pPr>
+    </w:p>
+    <w:p>
+      <w:pPr>
+        <w:jc w:val="both"/>
         <w:rPr>
           <w:rFonts w:ascii="Times New Roman" w:hAnsi="Times New Roman" w:cs="Times New Roman"/>
           <w:sz w:val="32"/>
@@ -1214,6 +1291,7 @@
     </w:p>
     <w:p>
       <w:pPr>
+        <w:jc w:val="both"/>
         <w:rPr>
           <w:rFonts w:ascii="Times New Roman" w:hAnsi="Times New Roman" w:cs="Times New Roman"/>
           <w:sz w:val="32"/>
@@ -1231,6 +1309,7 @@
     </w:p>
     <w:p>
       <w:pPr>
+        <w:jc w:val="both"/>
         <w:rPr>
           <w:rFonts w:ascii="Times New Roman" w:hAnsi="Times New Roman" w:cs="Times New Roman"/>
           <w:sz w:val="32"/>
@@ -1271,9 +1350,9 @@
           <w:noProof/>
         </w:rPr>
         <w:drawing>
-          <wp:inline distT="0" distB="0" distL="0" distR="0" wp14:anchorId="5F07BC33" wp14:editId="46CBE258">
-            <wp:extent cx="5731510" cy="455226"/>
-            <wp:effectExtent l="0" t="0" r="0" b="2540"/>
+          <wp:inline distT="0" distB="0" distL="0" distR="0" wp14:anchorId="5F07BC33" wp14:editId="2A5E2E98">
+            <wp:extent cx="5724384" cy="619125"/>
+            <wp:effectExtent l="0" t="0" r="0" b="0"/>
             <wp:docPr id="3" name="Picture 3"/>
             <wp:cNvGraphicFramePr>
               <a:graphicFrameLocks xmlns:a="http://schemas.openxmlformats.org/drawingml/2006/main" noChangeAspect="1"/>
@@ -1293,7 +1372,7 @@
                   <pic:spPr bwMode="auto">
                     <a:xfrm>
                       <a:off x="0" y="0"/>
-                      <a:ext cx="5731510" cy="455226"/>
+                      <a:ext cx="5735470" cy="620324"/>
                     </a:xfrm>
                     <a:prstGeom prst="rect">
                       <a:avLst/>
@@ -1316,6 +1395,17 @@
     </w:p>
     <w:p>
       <w:pPr>
+        <w:jc w:val="both"/>
+        <w:rPr>
+          <w:rFonts w:ascii="Times New Roman" w:hAnsi="Times New Roman" w:cs="Times New Roman"/>
+          <w:sz w:val="32"/>
+          <w:szCs w:val="32"/>
+        </w:rPr>
+      </w:pPr>
+    </w:p>
+    <w:p>
+      <w:pPr>
+        <w:jc w:val="both"/>
         <w:rPr>
           <w:rFonts w:ascii="Times New Roman" w:hAnsi="Times New Roman" w:cs="Times New Roman"/>
           <w:sz w:val="32"/>
@@ -1433,6 +1523,7 @@
         <w:rPr>
           <w:noProof/>
         </w:rPr>
+        <w:lastRenderedPageBreak/>
         <w:drawing>
           <wp:inline distT="0" distB="0" distL="0" distR="0" wp14:anchorId="16B72070" wp14:editId="0A6433B2">
             <wp:extent cx="5731510" cy="2091498"/>
@@ -1481,6 +1572,17 @@
     </w:p>
     <w:p>
       <w:pPr>
+        <w:jc w:val="both"/>
+        <w:rPr>
+          <w:rFonts w:ascii="Times New Roman" w:hAnsi="Times New Roman" w:cs="Times New Roman"/>
+          <w:sz w:val="32"/>
+          <w:szCs w:val="32"/>
+        </w:rPr>
+      </w:pPr>
+    </w:p>
+    <w:p>
+      <w:pPr>
+        <w:jc w:val="both"/>
         <w:rPr>
           <w:rFonts w:ascii="Times New Roman" w:hAnsi="Times New Roman" w:cs="Times New Roman"/>
           <w:sz w:val="32"/>
@@ -1495,7 +1597,6 @@
           <w:sz w:val="32"/>
           <w:szCs w:val="32"/>
         </w:rPr>
-        <w:lastRenderedPageBreak/>
         <w:t>STEP:3</w:t>
       </w:r>
       <w:r>
@@ -1529,6 +1630,7 @@
     </w:p>
     <w:p>
       <w:pPr>
+        <w:jc w:val="both"/>
         <w:rPr>
           <w:lang w:val="en-US"/>
         </w:rPr>
@@ -1585,6 +1687,15 @@
     </w:p>
     <w:p>
       <w:pPr>
+        <w:jc w:val="both"/>
+        <w:rPr>
+          <w:lang w:val="en-US"/>
+        </w:rPr>
+      </w:pPr>
+    </w:p>
+    <w:p>
+      <w:pPr>
+        <w:jc w:val="both"/>
         <w:rPr>
           <w:rFonts w:ascii="Times New Roman" w:hAnsi="Times New Roman" w:cs="Times New Roman"/>
           <w:b/>
@@ -1606,17 +1717,27 @@
     </w:p>
     <w:p>
       <w:pPr>
-        <w:rPr>
-          <w:lang w:val="en-US"/>
-        </w:rPr>
-      </w:pPr>
-      <w:r>
-        <w:rPr>
-          <w:rFonts w:ascii="Times New Roman" w:hAnsi="Times New Roman" w:cs="Times New Roman"/>
-          <w:sz w:val="32"/>
-          <w:szCs w:val="32"/>
-        </w:rPr>
-        <w:t>Through Asynchronous Rust programming we can run multiple IO bounds computations concurrently and fearlessly. We need external library to run the futures because the standard library does not have an executer. In rust programming language to create an asynchronous function,</w:t>
+        <w:jc w:val="both"/>
+        <w:rPr>
+          <w:lang w:val="en-US"/>
+        </w:rPr>
+      </w:pPr>
+      <w:r>
+        <w:rPr>
+          <w:rFonts w:ascii="Times New Roman" w:hAnsi="Times New Roman" w:cs="Times New Roman"/>
+          <w:sz w:val="32"/>
+          <w:szCs w:val="32"/>
+        </w:rPr>
+        <w:t xml:space="preserve">Through Asynchronous Rust programming we can run multiple IO bounds computations concurrently and fearlessly. We need external </w:t>
+      </w:r>
+      <w:r>
+        <w:rPr>
+          <w:rFonts w:ascii="Times New Roman" w:hAnsi="Times New Roman" w:cs="Times New Roman"/>
+          <w:sz w:val="32"/>
+          <w:szCs w:val="32"/>
+        </w:rPr>
+        <w:lastRenderedPageBreak/>
+        <w:t>library to run the futures because the standard library does not have an executer. In rust programming language to create an asynchronous function,</w:t>
       </w:r>
       <w:r>
         <w:rPr>
@@ -1665,7 +1786,11 @@
         <w:t>is used.</w:t>
       </w:r>
     </w:p>
-    <w:p/>
+    <w:p>
+      <w:pPr>
+        <w:jc w:val="both"/>
+      </w:pPr>
+    </w:p>
     <w:sectPr>
       <w:pgSz w:w="11906" w:h="16838"/>
       <w:pgMar w:top="1440" w:right="1440" w:bottom="1440" w:left="1440" w:header="708" w:footer="708" w:gutter="0"/>

</xml_diff>